<commit_message>
Ajout rapport S50 Phan
</commit_message>
<xml_diff>
--- a/Autre/Rapports d'activité/Semaine6/S50_Phan.docx
+++ b/Autre/Rapports d'activité/Semaine6/S50_Phan.docx
@@ -77,10 +77,7 @@
               <w:jc w:val="center"/>
             </w:pPr>
             <w:r>
-              <w:t xml:space="preserve">Semaine </w:t>
-            </w:r>
-            <w:r>
-              <w:t>50</w:t>
+              <w:t>Semaine 50</w:t>
             </w:r>
           </w:p>
         </w:tc>
@@ -101,7 +98,7 @@
           <w:noProof/>
         </w:rPr>
         <w:drawing>
-          <wp:inline distT="0" distB="0" distL="0" distR="0">
+          <wp:inline distT="0" distB="0" distL="0" distR="0" wp14:anchorId="2041A806" wp14:editId="11D7AD1F">
             <wp:extent cx="5733415" cy="6296332"/>
             <wp:effectExtent l="0" t="0" r="6985" b="3175"/>
             <wp:docPr id="1" name="Image 1"/>
@@ -237,8 +234,30 @@
       </w:r>
       <w:proofErr w:type="spellEnd"/>
       <w:r>
-        <w:t xml:space="preserve"> puisque les deux fonctions ont des informations sur le dossier similaires.</w:t>
-      </w:r>
+        <w:t xml:space="preserve"> puisque les deux fonctions ont des informa</w:t>
+      </w:r>
+      <w:r>
+        <w:t>tions sur le dossier similaires, ce changement nous a permis de simplifier l’interface.</w:t>
+      </w:r>
+    </w:p>
+    <w:p>
+      <w:pPr>
+        <w:pStyle w:val="normal0"/>
+      </w:pPr>
+      <w:r>
+        <w:t xml:space="preserve">J’ai rencontré des difficultés de compréhension pour les différents états du dossier dans le processus. Je l’ai </w:t>
+      </w:r>
+      <w:r>
+        <w:t xml:space="preserve">désormais </w:t>
+      </w:r>
+      <w:r>
+        <w:t>bien compris.</w:t>
+      </w:r>
+    </w:p>
+    <w:p>
+      <w:pPr>
+        <w:pStyle w:val="normal0"/>
+      </w:pPr>
       <w:bookmarkStart w:id="0" w:name="_GoBack"/>
       <w:bookmarkEnd w:id="0"/>
     </w:p>

</xml_diff>